<commit_message>
Add AdminMenuRestControler, AdminRestaurantRestControler, AdminUserRestControler, MenuRestControler, VoiceRestControler and tests
</commit_message>
<xml_diff>
--- a/docs/Структура проекта.docx
+++ b/docs/Структура проекта.docx
@@ -1440,14 +1440,7 @@
                 <w:sz w:val="20"/>
                 <w:lang w:val="en-US"/>
               </w:rPr>
-              <w:t>admin</w:t>
-            </w:r>
-            <w:r>
-              <w:rPr>
-                <w:sz w:val="20"/>
-                <w:lang w:val="en-US"/>
-              </w:rPr>
-              <w:t xml:space="preserve"> /</w:t>
+              <w:t>admin /</w:t>
             </w:r>
             <w:r>
               <w:rPr>
@@ -1512,7 +1505,7 @@
                 <w:sz w:val="20"/>
                 <w:lang w:val="en-US"/>
               </w:rPr>
-              <w:t>admin</w:t>
+              <w:t>user</w:t>
             </w:r>
             <w:r>
               <w:rPr>
@@ -1610,30 +1603,28 @@
                 <w:sz w:val="20"/>
                 <w:lang w:val="en-US"/>
               </w:rPr>
-              <w:t>GET/admin/bars/{id}/meals</w:t>
-            </w:r>
-            <w:r>
-              <w:rPr>
-                <w:sz w:val="20"/>
-                <w:lang w:val="en-US"/>
-              </w:rPr>
-              <w:t>/</w:t>
-            </w:r>
-            <w:r>
-              <w:rPr>
-                <w:sz w:val="20"/>
-                <w:lang w:val="en-US"/>
-              </w:rPr>
-              <w:t>{name</w:t>
-            </w:r>
-            <w:bookmarkStart w:id="0" w:name="_GoBack"/>
-            <w:bookmarkEnd w:id="0"/>
-            <w:r>
-              <w:rPr>
-                <w:sz w:val="20"/>
-                <w:lang w:val="en-US"/>
-              </w:rPr>
-              <w:t>}</w:t>
+              <w:t>GET/</w:t>
+            </w:r>
+            <w:r>
+              <w:rPr>
+                <w:sz w:val="20"/>
+                <w:lang w:val="en-US"/>
+              </w:rPr>
+              <w:t>user</w:t>
+            </w:r>
+            <w:r>
+              <w:rPr>
+                <w:sz w:val="20"/>
+                <w:lang w:val="en-US"/>
+              </w:rPr>
+              <w:t>/bars/{id}/meals/</w:t>
+            </w:r>
+            <w:r>
+              <w:rPr>
+                <w:sz w:val="20"/>
+                <w:lang w:val="en-US"/>
+              </w:rPr>
+              <w:t>{name}</w:t>
             </w:r>
           </w:p>
           <w:p>
@@ -1762,7 +1753,28 @@
                 <w:sz w:val="20"/>
                 <w:lang w:val="en-US"/>
               </w:rPr>
-              <w:t>{meal;price}</w:t>
+              <w:t>menuTO</w:t>
+            </w:r>
+            <w:r>
+              <w:rPr>
+                <w:sz w:val="20"/>
+                <w:lang w:val="en-US"/>
+              </w:rPr>
+              <w:t>{meal;price</w:t>
+            </w:r>
+            <w:r>
+              <w:rPr>
+                <w:sz w:val="20"/>
+                <w:lang w:val="en-US"/>
+              </w:rPr>
+              <w:t>;date</w:t>
+            </w:r>
+            <w:r>
+              <w:rPr>
+                <w:sz w:val="20"/>
+                <w:lang w:val="en-US"/>
+              </w:rPr>
+              <w:t>}</w:t>
             </w:r>
           </w:p>
           <w:p>
@@ -1930,6 +1942,22 @@
             <w:r>
               <w:rPr>
                 <w:sz w:val="20"/>
+              </w:rPr>
+              <w:t>/</w:t>
+            </w:r>
+            <w:r>
+              <w:rPr>
+                <w:sz w:val="20"/>
+                <w:lang w:val="en-US"/>
+              </w:rPr>
+              <w:t>user</w:t>
+            </w:r>
+            <w:bookmarkStart w:id="0" w:name="_GoBack"/>
+            <w:bookmarkEnd w:id="0"/>
+            <w:r>
+              <w:rPr>
+                <w:sz w:val="20"/>
+                <w:lang w:val="en-US"/>
               </w:rPr>
               <w:t>/</w:t>
             </w:r>
@@ -3969,7 +3997,7 @@
 </file>
 
 <file path=customXml/itemProps1.xml><?xml version="1.0" encoding="utf-8"?>
-<ds:datastoreItem xmlns:ds="http://schemas.openxmlformats.org/officeDocument/2006/customXml" ds:itemID="{7F4361B8-BEC3-400C-B019-FB07D5A63539}">
+<ds:datastoreItem xmlns:ds="http://schemas.openxmlformats.org/officeDocument/2006/customXml" ds:itemID="{4C721562-9BE1-489A-891C-B3759B8C0B16}">
   <ds:schemaRefs>
     <ds:schemaRef ds:uri="http://schemas.openxmlformats.org/officeDocument/2006/bibliography"/>
   </ds:schemaRefs>

</xml_diff>

<commit_message>
add VoteRestControler & almost all test fixed
</commit_message>
<xml_diff>
--- a/docs/Структура проекта.docx
+++ b/docs/Структура проекта.docx
@@ -1918,6 +1918,117 @@
               <w:rPr>
                 <w:sz w:val="20"/>
               </w:rPr>
+              <w:t>Получить результаты голосования на текущую дату:</w:t>
+            </w:r>
+          </w:p>
+          <w:p>
+            <w:pPr>
+              <w:pStyle w:val="a3"/>
+              <w:numPr>
+                <w:ilvl w:val="0"/>
+                <w:numId w:val="9"/>
+              </w:numPr>
+              <w:rPr>
+                <w:sz w:val="20"/>
+              </w:rPr>
+            </w:pPr>
+            <w:r>
+              <w:rPr>
+                <w:sz w:val="20"/>
+                <w:lang w:val="en-US"/>
+              </w:rPr>
+              <w:t>GET/user/votes</w:t>
+            </w:r>
+          </w:p>
+          <w:p>
+            <w:pPr>
+              <w:rPr>
+                <w:sz w:val="20"/>
+              </w:rPr>
+            </w:pPr>
+            <w:r>
+              <w:rPr>
+                <w:sz w:val="20"/>
+              </w:rPr>
+              <w:t>Получить результаты голосования</w:t>
+            </w:r>
+            <w:r>
+              <w:rPr>
+                <w:sz w:val="20"/>
+              </w:rPr>
+              <w:t xml:space="preserve"> </w:t>
+            </w:r>
+            <w:r>
+              <w:rPr>
+                <w:sz w:val="20"/>
+              </w:rPr>
+              <w:t>любую дату</w:t>
+            </w:r>
+            <w:r>
+              <w:rPr>
+                <w:sz w:val="20"/>
+              </w:rPr>
+              <w:t>:</w:t>
+            </w:r>
+          </w:p>
+          <w:p>
+            <w:pPr>
+              <w:pStyle w:val="a3"/>
+              <w:numPr>
+                <w:ilvl w:val="0"/>
+                <w:numId w:val="9"/>
+              </w:numPr>
+              <w:rPr>
+                <w:sz w:val="20"/>
+                <w:lang w:val="en-US"/>
+              </w:rPr>
+            </w:pPr>
+            <w:r>
+              <w:rPr>
+                <w:sz w:val="20"/>
+                <w:lang w:val="en-US"/>
+              </w:rPr>
+              <w:t>GET/user/votes</w:t>
+            </w:r>
+            <w:r>
+              <w:rPr>
+                <w:sz w:val="20"/>
+                <w:lang w:val="en-US"/>
+              </w:rPr>
+              <w:t>/by</w:t>
+            </w:r>
+            <w:r>
+              <w:rPr>
+                <w:sz w:val="20"/>
+                <w:lang w:val="en-US"/>
+              </w:rPr>
+              <w:t>/date=?{</w:t>
+            </w:r>
+            <w:r>
+              <w:rPr>
+                <w:sz w:val="20"/>
+                <w:lang w:val="en-US"/>
+              </w:rPr>
+              <w:t>date</w:t>
+            </w:r>
+            <w:r>
+              <w:rPr>
+                <w:sz w:val="20"/>
+                <w:lang w:val="en-US"/>
+              </w:rPr>
+              <w:t>}</w:t>
+            </w:r>
+          </w:p>
+          <w:p>
+            <w:pPr>
+              <w:rPr>
+                <w:sz w:val="20"/>
+              </w:rPr>
+            </w:pPr>
+            <w:r>
+              <w:rPr>
+                <w:sz w:val="20"/>
+              </w:rPr>
               <w:t>Отдать голос за ресторан</w:t>
             </w:r>
           </w:p>
@@ -1930,6 +2041,7 @@
               </w:numPr>
               <w:rPr>
                 <w:sz w:val="20"/>
+                <w:lang w:val="en-US"/>
               </w:rPr>
             </w:pPr>
             <w:r>
@@ -1942,6 +2054,7 @@
             <w:r>
               <w:rPr>
                 <w:sz w:val="20"/>
+                <w:lang w:val="en-US"/>
               </w:rPr>
               <w:t>/</w:t>
             </w:r>
@@ -1950,14 +2063,20 @@
                 <w:sz w:val="20"/>
                 <w:lang w:val="en-US"/>
               </w:rPr>
-              <w:t>user</w:t>
+              <w:t>user/</w:t>
+            </w:r>
+            <w:r>
+              <w:rPr>
+                <w:sz w:val="20"/>
+                <w:lang w:val="en-US"/>
+              </w:rPr>
+              <w:t>votes</w:t>
             </w:r>
             <w:bookmarkStart w:id="0" w:name="_GoBack"/>
             <w:bookmarkEnd w:id="0"/>
             <w:r>
               <w:rPr>
                 <w:sz w:val="20"/>
-                <w:lang w:val="en-US"/>
               </w:rPr>
               <w:t>/</w:t>
             </w:r>
@@ -1971,12 +2090,14 @@
             <w:r>
               <w:rPr>
                 <w:sz w:val="20"/>
+                <w:lang w:val="en-US"/>
               </w:rPr>
               <w:t>/</w:t>
             </w:r>
             <w:r>
               <w:rPr>
                 <w:sz w:val="20"/>
+                <w:lang w:val="en-US"/>
               </w:rPr>
               <w:t>{</w:t>
             </w:r>
@@ -1990,16 +2111,20 @@
             <w:r>
               <w:rPr>
                 <w:sz w:val="20"/>
+                <w:lang w:val="en-US"/>
               </w:rPr>
               <w:t>}/</w:t>
             </w:r>
-            <w:r>
-              <w:rPr>
-                <w:sz w:val="20"/>
-                <w:lang w:val="en-US"/>
-              </w:rPr>
-              <w:t>voice</w:t>
-            </w:r>
+          </w:p>
+          <w:p>
+            <w:pPr>
+              <w:pStyle w:val="a3"/>
+              <w:ind w:left="766"/>
+              <w:rPr>
+                <w:sz w:val="20"/>
+                <w:lang w:val="en-US"/>
+              </w:rPr>
+            </w:pPr>
           </w:p>
         </w:tc>
       </w:tr>
@@ -2009,6 +2134,7 @@
         <w:spacing w:after="0" w:line="240" w:lineRule="auto"/>
         <w:rPr>
           <w:sz w:val="20"/>
+          <w:lang w:val="en-US"/>
         </w:rPr>
       </w:pPr>
     </w:p>
@@ -2016,18 +2142,27 @@
       <w:pPr>
         <w:pStyle w:val="a3"/>
         <w:ind w:left="1440"/>
+        <w:rPr>
+          <w:lang w:val="en-US"/>
+        </w:rPr>
       </w:pPr>
     </w:p>
     <w:p>
       <w:pPr>
         <w:pStyle w:val="a3"/>
         <w:ind w:left="1440"/>
+        <w:rPr>
+          <w:lang w:val="en-US"/>
+        </w:rPr>
       </w:pPr>
     </w:p>
     <w:p>
       <w:pPr>
         <w:pStyle w:val="a3"/>
         <w:ind w:left="1440"/>
+        <w:rPr>
+          <w:lang w:val="en-US"/>
+        </w:rPr>
       </w:pPr>
     </w:p>
     <w:sectPr>
@@ -2584,6 +2719,119 @@
     </w:lvl>
   </w:abstractNum>
   <w:abstractNum w:abstractNumId="5">
+    <w:nsid w:val="41761F27"/>
+    <w:multiLevelType w:val="hybridMultilevel"/>
+    <w:tmpl w:val="9416BC68"/>
+    <w:lvl w:ilvl="0" w:tplc="04190001">
+      <w:start w:val="1"/>
+      <w:numFmt w:val="bullet"/>
+      <w:lvlText w:val=""/>
+      <w:lvlJc w:val="left"/>
+      <w:pPr>
+        <w:ind w:left="720" w:hanging="360"/>
+      </w:pPr>
+      <w:rPr>
+        <w:rFonts w:ascii="Symbol" w:hAnsi="Symbol" w:hint="default"/>
+      </w:rPr>
+    </w:lvl>
+    <w:lvl w:ilvl="1" w:tplc="04190003" w:tentative="1">
+      <w:start w:val="1"/>
+      <w:numFmt w:val="bullet"/>
+      <w:lvlText w:val="o"/>
+      <w:lvlJc w:val="left"/>
+      <w:pPr>
+        <w:ind w:left="1440" w:hanging="360"/>
+      </w:pPr>
+      <w:rPr>
+        <w:rFonts w:ascii="Courier New" w:hAnsi="Courier New" w:cs="Courier New" w:hint="default"/>
+      </w:rPr>
+    </w:lvl>
+    <w:lvl w:ilvl="2" w:tplc="04190005" w:tentative="1">
+      <w:start w:val="1"/>
+      <w:numFmt w:val="bullet"/>
+      <w:lvlText w:val=""/>
+      <w:lvlJc w:val="left"/>
+      <w:pPr>
+        <w:ind w:left="2160" w:hanging="360"/>
+      </w:pPr>
+      <w:rPr>
+        <w:rFonts w:ascii="Wingdings" w:hAnsi="Wingdings" w:hint="default"/>
+      </w:rPr>
+    </w:lvl>
+    <w:lvl w:ilvl="3" w:tplc="04190001" w:tentative="1">
+      <w:start w:val="1"/>
+      <w:numFmt w:val="bullet"/>
+      <w:lvlText w:val=""/>
+      <w:lvlJc w:val="left"/>
+      <w:pPr>
+        <w:ind w:left="2880" w:hanging="360"/>
+      </w:pPr>
+      <w:rPr>
+        <w:rFonts w:ascii="Symbol" w:hAnsi="Symbol" w:hint="default"/>
+      </w:rPr>
+    </w:lvl>
+    <w:lvl w:ilvl="4" w:tplc="04190003" w:tentative="1">
+      <w:start w:val="1"/>
+      <w:numFmt w:val="bullet"/>
+      <w:lvlText w:val="o"/>
+      <w:lvlJc w:val="left"/>
+      <w:pPr>
+        <w:ind w:left="3600" w:hanging="360"/>
+      </w:pPr>
+      <w:rPr>
+        <w:rFonts w:ascii="Courier New" w:hAnsi="Courier New" w:cs="Courier New" w:hint="default"/>
+      </w:rPr>
+    </w:lvl>
+    <w:lvl w:ilvl="5" w:tplc="04190005" w:tentative="1">
+      <w:start w:val="1"/>
+      <w:numFmt w:val="bullet"/>
+      <w:lvlText w:val=""/>
+      <w:lvlJc w:val="left"/>
+      <w:pPr>
+        <w:ind w:left="4320" w:hanging="360"/>
+      </w:pPr>
+      <w:rPr>
+        <w:rFonts w:ascii="Wingdings" w:hAnsi="Wingdings" w:hint="default"/>
+      </w:rPr>
+    </w:lvl>
+    <w:lvl w:ilvl="6" w:tplc="04190001" w:tentative="1">
+      <w:start w:val="1"/>
+      <w:numFmt w:val="bullet"/>
+      <w:lvlText w:val=""/>
+      <w:lvlJc w:val="left"/>
+      <w:pPr>
+        <w:ind w:left="5040" w:hanging="360"/>
+      </w:pPr>
+      <w:rPr>
+        <w:rFonts w:ascii="Symbol" w:hAnsi="Symbol" w:hint="default"/>
+      </w:rPr>
+    </w:lvl>
+    <w:lvl w:ilvl="7" w:tplc="04190003" w:tentative="1">
+      <w:start w:val="1"/>
+      <w:numFmt w:val="bullet"/>
+      <w:lvlText w:val="o"/>
+      <w:lvlJc w:val="left"/>
+      <w:pPr>
+        <w:ind w:left="5760" w:hanging="360"/>
+      </w:pPr>
+      <w:rPr>
+        <w:rFonts w:ascii="Courier New" w:hAnsi="Courier New" w:cs="Courier New" w:hint="default"/>
+      </w:rPr>
+    </w:lvl>
+    <w:lvl w:ilvl="8" w:tplc="04190005" w:tentative="1">
+      <w:start w:val="1"/>
+      <w:numFmt w:val="bullet"/>
+      <w:lvlText w:val=""/>
+      <w:lvlJc w:val="left"/>
+      <w:pPr>
+        <w:ind w:left="6480" w:hanging="360"/>
+      </w:pPr>
+      <w:rPr>
+        <w:rFonts w:ascii="Wingdings" w:hAnsi="Wingdings" w:hint="default"/>
+      </w:rPr>
+    </w:lvl>
+  </w:abstractNum>
+  <w:abstractNum w:abstractNumId="6">
     <w:nsid w:val="5C2011B3"/>
     <w:multiLevelType w:val="multilevel"/>
     <w:tmpl w:val="7A86DF3E"/>
@@ -2732,7 +2980,7 @@
       </w:rPr>
     </w:lvl>
   </w:abstractNum>
-  <w:abstractNum w:abstractNumId="6">
+  <w:abstractNum w:abstractNumId="7">
     <w:nsid w:val="5CF437D6"/>
     <w:multiLevelType w:val="hybridMultilevel"/>
     <w:tmpl w:val="A2807A9A"/>
@@ -2845,7 +3093,7 @@
       </w:rPr>
     </w:lvl>
   </w:abstractNum>
-  <w:abstractNum w:abstractNumId="7">
+  <w:abstractNum w:abstractNumId="8">
     <w:nsid w:val="6F863977"/>
     <w:multiLevelType w:val="hybridMultilevel"/>
     <w:tmpl w:val="ADECEDA0"/>
@@ -2968,19 +3216,22 @@
     <w:abstractNumId w:val="3"/>
   </w:num>
   <w:num w:numId="4">
-    <w:abstractNumId w:val="6"/>
+    <w:abstractNumId w:val="7"/>
   </w:num>
   <w:num w:numId="5">
-    <w:abstractNumId w:val="7"/>
+    <w:abstractNumId w:val="8"/>
   </w:num>
   <w:num w:numId="6">
-    <w:abstractNumId w:val="5"/>
+    <w:abstractNumId w:val="6"/>
   </w:num>
   <w:num w:numId="7">
     <w:abstractNumId w:val="0"/>
   </w:num>
   <w:num w:numId="8">
     <w:abstractNumId w:val="2"/>
+  </w:num>
+  <w:num w:numId="9">
+    <w:abstractNumId w:val="5"/>
   </w:num>
 </w:numbering>
 </file>
@@ -3997,7 +4248,7 @@
 </file>
 
 <file path=customXml/itemProps1.xml><?xml version="1.0" encoding="utf-8"?>
-<ds:datastoreItem xmlns:ds="http://schemas.openxmlformats.org/officeDocument/2006/customXml" ds:itemID="{4C721562-9BE1-489A-891C-B3759B8C0B16}">
+<ds:datastoreItem xmlns:ds="http://schemas.openxmlformats.org/officeDocument/2006/customXml" ds:itemID="{98E2BA40-1FC9-48B8-8C21-FA995811692C}">
   <ds:schemaRefs>
     <ds:schemaRef ds:uri="http://schemas.openxmlformats.org/officeDocument/2006/bibliography"/>
   </ds:schemaRefs>

</xml_diff>